<commit_message>
add test cases, upd report
</commit_message>
<xml_diff>
--- a/КР№8_Завгороднев.docx
+++ b/КР№8_Завгороднев.docx
@@ -571,7 +571,7 @@
           <w:r>
             <w:fldChar w:fldCharType="separate"/>
           </w:r>
-          <w:hyperlink w:anchor="_Toc53939988" w:history="1">
+          <w:hyperlink w:anchor="_Toc55674804" w:history="1">
             <w:r>
               <w:rPr>
                 <w:rStyle w:val="a7"/>
@@ -598,7 +598,7 @@
                 <w:noProof/>
                 <w:webHidden/>
               </w:rPr>
-              <w:instrText xml:space="preserve"> PAGEREF _Toc53939988 \h </w:instrText>
+              <w:instrText xml:space="preserve"> PAGEREF _Toc55674804 \h </w:instrText>
             </w:r>
             <w:r>
               <w:rPr>
@@ -642,7 +642,7 @@
               <w:szCs w:val="22"/>
             </w:rPr>
           </w:pPr>
-          <w:hyperlink w:anchor="_Toc53939989" w:history="1">
+          <w:hyperlink w:anchor="_Toc55674805" w:history="1">
             <w:r>
               <w:rPr>
                 <w:rStyle w:val="a7"/>
@@ -669,7 +669,7 @@
                 <w:noProof/>
                 <w:webHidden/>
               </w:rPr>
-              <w:instrText xml:space="preserve"> PAGEREF _Toc53939989 \h </w:instrText>
+              <w:instrText xml:space="preserve"> PAGEREF _Toc55674805 \h </w:instrText>
             </w:r>
             <w:r>
               <w:rPr>
@@ -713,7 +713,7 @@
               <w:szCs w:val="22"/>
             </w:rPr>
           </w:pPr>
-          <w:hyperlink w:anchor="_Toc53939990" w:history="1">
+          <w:hyperlink w:anchor="_Toc55674806" w:history="1">
             <w:r>
               <w:rPr>
                 <w:rStyle w:val="a7"/>
@@ -740,7 +740,7 @@
                 <w:noProof/>
                 <w:webHidden/>
               </w:rPr>
-              <w:instrText xml:space="preserve"> PAGEREF _Toc53939990 \h </w:instrText>
+              <w:instrText xml:space="preserve"> PAGEREF _Toc55674806 \h </w:instrText>
             </w:r>
             <w:r>
               <w:rPr>
@@ -784,7 +784,7 @@
               <w:szCs w:val="22"/>
             </w:rPr>
           </w:pPr>
-          <w:hyperlink w:anchor="_Toc53939991" w:history="1">
+          <w:hyperlink w:anchor="_Toc55674807" w:history="1">
             <w:r>
               <w:rPr>
                 <w:rStyle w:val="a7"/>
@@ -811,7 +811,7 @@
                 <w:noProof/>
                 <w:webHidden/>
               </w:rPr>
-              <w:instrText xml:space="preserve"> PAGEREF _Toc53939991 \h </w:instrText>
+              <w:instrText xml:space="preserve"> PAGEREF _Toc55674807 \h </w:instrText>
             </w:r>
             <w:r>
               <w:rPr>
@@ -855,7 +855,7 @@
               <w:szCs w:val="22"/>
             </w:rPr>
           </w:pPr>
-          <w:hyperlink w:anchor="_Toc53939992" w:history="1">
+          <w:hyperlink w:anchor="_Toc55674808" w:history="1">
             <w:r>
               <w:rPr>
                 <w:rStyle w:val="a7"/>
@@ -882,7 +882,7 @@
                 <w:noProof/>
                 <w:webHidden/>
               </w:rPr>
-              <w:instrText xml:space="preserve"> PAGEREF _Toc53939992 \h </w:instrText>
+              <w:instrText xml:space="preserve"> PAGEREF _Toc55674808 \h </w:instrText>
             </w:r>
             <w:r>
               <w:rPr>
@@ -926,7 +926,7 @@
               <w:szCs w:val="22"/>
             </w:rPr>
           </w:pPr>
-          <w:hyperlink w:anchor="_Toc53939993" w:history="1">
+          <w:hyperlink w:anchor="_Toc55674809" w:history="1">
             <w:r>
               <w:rPr>
                 <w:rStyle w:val="a7"/>
@@ -953,7 +953,7 @@
                 <w:noProof/>
                 <w:webHidden/>
               </w:rPr>
-              <w:instrText xml:space="preserve"> PAGEREF _Toc53939993 \h </w:instrText>
+              <w:instrText xml:space="preserve"> PAGEREF _Toc55674809 \h </w:instrText>
             </w:r>
             <w:r>
               <w:rPr>
@@ -997,7 +997,7 @@
               <w:szCs w:val="22"/>
             </w:rPr>
           </w:pPr>
-          <w:hyperlink w:anchor="_Toc53939994" w:history="1">
+          <w:hyperlink w:anchor="_Toc55674810" w:history="1">
             <w:r>
               <w:rPr>
                 <w:rStyle w:val="a7"/>
@@ -1024,7 +1024,7 @@
                 <w:noProof/>
                 <w:webHidden/>
               </w:rPr>
-              <w:instrText xml:space="preserve"> PAGEREF _Toc53939994 \h </w:instrText>
+              <w:instrText xml:space="preserve"> PAGEREF _Toc55674810 \h </w:instrText>
             </w:r>
             <w:r>
               <w:rPr>
@@ -1068,7 +1068,7 @@
               <w:szCs w:val="22"/>
             </w:rPr>
           </w:pPr>
-          <w:hyperlink w:anchor="_Toc53939995" w:history="1">
+          <w:hyperlink w:anchor="_Toc55674811" w:history="1">
             <w:r>
               <w:rPr>
                 <w:rStyle w:val="a7"/>
@@ -1095,7 +1095,7 @@
                 <w:noProof/>
                 <w:webHidden/>
               </w:rPr>
-              <w:instrText xml:space="preserve"> PAGEREF _Toc53939995 \h </w:instrText>
+              <w:instrText xml:space="preserve"> PAGEREF _Toc55674811 \h </w:instrText>
             </w:r>
             <w:r>
               <w:rPr>
@@ -1139,7 +1139,7 @@
               <w:szCs w:val="22"/>
             </w:rPr>
           </w:pPr>
-          <w:hyperlink w:anchor="_Toc53939996" w:history="1">
+          <w:hyperlink w:anchor="_Toc55674812" w:history="1">
             <w:r>
               <w:rPr>
                 <w:rStyle w:val="a7"/>
@@ -1166,7 +1166,7 @@
                 <w:noProof/>
                 <w:webHidden/>
               </w:rPr>
-              <w:instrText xml:space="preserve"> PAGEREF _Toc53939996 \h </w:instrText>
+              <w:instrText xml:space="preserve"> PAGEREF _Toc55674812 \h </w:instrText>
             </w:r>
             <w:r>
               <w:rPr>
@@ -1210,7 +1210,7 @@
               <w:szCs w:val="22"/>
             </w:rPr>
           </w:pPr>
-          <w:hyperlink w:anchor="_Toc53939997" w:history="1">
+          <w:hyperlink w:anchor="_Toc55674813" w:history="1">
             <w:r>
               <w:rPr>
                 <w:rStyle w:val="a7"/>
@@ -1238,7 +1238,7 @@
                 <w:noProof/>
                 <w:webHidden/>
               </w:rPr>
-              <w:instrText xml:space="preserve"> PAGEREF _Toc53939997 \h </w:instrText>
+              <w:instrText xml:space="preserve"> PAGEREF _Toc55674813 \h </w:instrText>
             </w:r>
             <w:r>
               <w:rPr>
@@ -1282,7 +1282,7 @@
               <w:szCs w:val="22"/>
             </w:rPr>
           </w:pPr>
-          <w:hyperlink w:anchor="_Toc53939998" w:history="1">
+          <w:hyperlink w:anchor="_Toc55674814" w:history="1">
             <w:r>
               <w:rPr>
                 <w:rStyle w:val="a7"/>
@@ -1310,7 +1310,7 @@
                 <w:noProof/>
                 <w:webHidden/>
               </w:rPr>
-              <w:instrText xml:space="preserve"> PAGEREF _Toc53939998 \h </w:instrText>
+              <w:instrText xml:space="preserve"> PAGEREF _Toc55674814 \h </w:instrText>
             </w:r>
             <w:r>
               <w:rPr>
@@ -1354,7 +1354,7 @@
               <w:szCs w:val="22"/>
             </w:rPr>
           </w:pPr>
-          <w:hyperlink w:anchor="_Toc53939999" w:history="1">
+          <w:hyperlink w:anchor="_Toc55674815" w:history="1">
             <w:r>
               <w:rPr>
                 <w:rStyle w:val="a7"/>
@@ -1381,7 +1381,7 @@
                 <w:noProof/>
                 <w:webHidden/>
               </w:rPr>
-              <w:instrText xml:space="preserve"> PAGEREF _Toc53939999 \h </w:instrText>
+              <w:instrText xml:space="preserve"> PAGEREF _Toc55674815 \h </w:instrText>
             </w:r>
             <w:r>
               <w:rPr>
@@ -1402,6 +1402,91 @@
                 <w:webHidden/>
               </w:rPr>
               <w:t>7</w:t>
+            </w:r>
+            <w:r>
+              <w:rPr>
+                <w:noProof/>
+                <w:webHidden/>
+              </w:rPr>
+              <w:fldChar w:fldCharType="end"/>
+            </w:r>
+          </w:hyperlink>
+        </w:p>
+        <w:p>
+          <w:pPr>
+            <w:pStyle w:val="12"/>
+            <w:tabs>
+              <w:tab w:val="right" w:leader="dot" w:pos="9345"/>
+            </w:tabs>
+            <w:rPr>
+              <w:rFonts w:asciiTheme="minorHAnsi" w:eastAsiaTheme="minorEastAsia" w:hAnsiTheme="minorHAnsi" w:cstheme="minorBidi"/>
+              <w:noProof/>
+              <w:sz w:val="22"/>
+              <w:szCs w:val="22"/>
+            </w:rPr>
+          </w:pPr>
+          <w:hyperlink w:anchor="_Toc55674816" w:history="1">
+            <w:r>
+              <w:rPr>
+                <w:rStyle w:val="a7"/>
+                <w:noProof/>
+              </w:rPr>
+              <w:t>Тестиров</w:t>
+            </w:r>
+            <w:r>
+              <w:rPr>
+                <w:rStyle w:val="a7"/>
+                <w:noProof/>
+              </w:rPr>
+              <w:t>а</w:t>
+            </w:r>
+            <w:r>
+              <w:rPr>
+                <w:rStyle w:val="a7"/>
+                <w:noProof/>
+              </w:rPr>
+              <w:t>ние работы приложения</w:t>
+            </w:r>
+            <w:r>
+              <w:rPr>
+                <w:noProof/>
+                <w:webHidden/>
+              </w:rPr>
+              <w:tab/>
+            </w:r>
+            <w:r>
+              <w:rPr>
+                <w:noProof/>
+                <w:webHidden/>
+              </w:rPr>
+              <w:fldChar w:fldCharType="begin"/>
+            </w:r>
+            <w:r>
+              <w:rPr>
+                <w:noProof/>
+                <w:webHidden/>
+              </w:rPr>
+              <w:instrText xml:space="preserve"> PAGEREF _Toc55674816 \h </w:instrText>
+            </w:r>
+            <w:r>
+              <w:rPr>
+                <w:noProof/>
+                <w:webHidden/>
+              </w:rPr>
+            </w:r>
+            <w:r>
+              <w:rPr>
+                <w:noProof/>
+                <w:webHidden/>
+              </w:rPr>
+              <w:fldChar w:fldCharType="separate"/>
+            </w:r>
+            <w:r>
+              <w:rPr>
+                <w:noProof/>
+                <w:webHidden/>
+              </w:rPr>
+              <w:t>10</w:t>
             </w:r>
             <w:r>
               <w:rPr>
@@ -1461,7 +1546,7 @@
       <w:pPr>
         <w:pStyle w:val="1"/>
       </w:pPr>
-      <w:bookmarkStart w:id="0" w:name="_Toc53939988"/>
+      <w:bookmarkStart w:id="0" w:name="_Toc55674804"/>
       <w:r>
         <w:lastRenderedPageBreak/>
         <w:t>Введение</w:t>
@@ -1541,7 +1626,7 @@
       <w:pPr>
         <w:pStyle w:val="1"/>
       </w:pPr>
-      <w:bookmarkStart w:id="1" w:name="_Toc53939989"/>
+      <w:bookmarkStart w:id="1" w:name="_Toc55674805"/>
       <w:r>
         <w:t>Описание синтаксиса реализуемого языка в форме Бэкуса-Наура</w:t>
       </w:r>
@@ -2515,7 +2600,7 @@
         <w:pStyle w:val="1"/>
       </w:pPr>
       <w:bookmarkStart w:id="2" w:name="_Toc53749119"/>
-      <w:bookmarkStart w:id="3" w:name="_Toc53939990"/>
+      <w:bookmarkStart w:id="3" w:name="_Toc55674806"/>
       <w:r>
         <w:t>Л</w:t>
       </w:r>
@@ -2537,7 +2622,7 @@
         <w:pStyle w:val="2"/>
       </w:pPr>
       <w:bookmarkStart w:id="4" w:name="_Toc53749120"/>
-      <w:bookmarkStart w:id="5" w:name="_Toc53939991"/>
+      <w:bookmarkStart w:id="5" w:name="_Toc55674807"/>
       <w:r>
         <w:t>Список классов лексем реализуемого языка</w:t>
       </w:r>
@@ -2956,7 +3041,7 @@
       <w:pPr>
         <w:pStyle w:val="2"/>
       </w:pPr>
-      <w:bookmarkStart w:id="6" w:name="_Toc53939992"/>
+      <w:bookmarkStart w:id="6" w:name="_Toc55674808"/>
       <w:r>
         <w:t>Основные процедуры и функции</w:t>
       </w:r>
@@ -3450,7 +3535,7 @@
       <w:pPr>
         <w:pStyle w:val="2"/>
       </w:pPr>
-      <w:bookmarkStart w:id="7" w:name="_Toc53939993"/>
+      <w:bookmarkStart w:id="7" w:name="_Toc55674809"/>
       <w:r>
         <w:t>Т</w:t>
       </w:r>
@@ -3596,7 +3681,7 @@
       <w:pPr>
         <w:pStyle w:val="1"/>
       </w:pPr>
-      <w:bookmarkStart w:id="8" w:name="_Toc53939994"/>
+      <w:bookmarkStart w:id="8" w:name="_Toc55674810"/>
       <w:r>
         <w:t>Синтаксический анализатор</w:t>
       </w:r>
@@ -3607,7 +3692,7 @@
       <w:pPr>
         <w:pStyle w:val="2"/>
       </w:pPr>
-      <w:bookmarkStart w:id="9" w:name="_Toc53939995"/>
+      <w:bookmarkStart w:id="9" w:name="_Toc55674811"/>
       <w:r>
         <w:t>Основные процедуры и функции</w:t>
       </w:r>
@@ -4131,7 +4216,7 @@
       <w:pPr>
         <w:pStyle w:val="2"/>
       </w:pPr>
-      <w:bookmarkStart w:id="10" w:name="_Toc53939996"/>
+      <w:bookmarkStart w:id="10" w:name="_Toc55674812"/>
       <w:r>
         <w:t>Т</w:t>
       </w:r>
@@ -4494,7 +4579,7 @@
         </w:rPr>
       </w:pPr>
       <w:bookmarkStart w:id="11" w:name="_Toc53749132"/>
-      <w:bookmarkStart w:id="12" w:name="_Toc53939997"/>
+      <w:bookmarkStart w:id="12" w:name="_Toc55674813"/>
       <w:r>
         <w:rPr>
           <w:rFonts w:eastAsia="Calibri"/>
@@ -4518,7 +4603,7 @@
           <w:rFonts w:eastAsia="Calibri"/>
         </w:rPr>
       </w:pPr>
-      <w:bookmarkStart w:id="13" w:name="_Toc53939998"/>
+      <w:bookmarkStart w:id="13" w:name="_Toc55674814"/>
       <w:r>
         <w:rPr>
           <w:rFonts w:eastAsia="Calibri"/>
@@ -4869,7 +4954,7 @@
       <w:pPr>
         <w:pStyle w:val="2"/>
       </w:pPr>
-      <w:bookmarkStart w:id="14" w:name="_Toc53939999"/>
+      <w:bookmarkStart w:id="14" w:name="_Toc55674815"/>
       <w:r>
         <w:t>Т</w:t>
       </w:r>
@@ -6319,7 +6404,21 @@
           <w:sz w:val="28"/>
           <w:szCs w:val="28"/>
         </w:rPr>
-        <w:t xml:space="preserve">Пример 2 – конструкция </w:t>
+        <w:t xml:space="preserve">Пример 2 – </w:t>
+      </w:r>
+      <w:r>
+        <w:rPr>
+          <w:sz w:val="28"/>
+          <w:szCs w:val="28"/>
+        </w:rPr>
+        <w:t>конструкция</w:t>
+      </w:r>
+      <w:r>
+        <w:rPr>
+          <w:sz w:val="28"/>
+          <w:szCs w:val="28"/>
+        </w:rPr>
+        <w:t xml:space="preserve"> </w:t>
       </w:r>
       <w:r>
         <w:rPr>
@@ -6629,12 +6728,14 @@
               <w:rPr>
                 <w:sz w:val="22"/>
                 <w:szCs w:val="22"/>
-              </w:rPr>
-            </w:pPr>
-            <w:r>
-              <w:rPr>
-                <w:sz w:val="22"/>
-                <w:szCs w:val="22"/>
+                <w:lang w:val="en-US"/>
+              </w:rPr>
+            </w:pPr>
+            <w:r>
+              <w:rPr>
+                <w:sz w:val="22"/>
+                <w:szCs w:val="22"/>
+                <w:lang w:val="en-US"/>
               </w:rPr>
               <w:t>…</w:t>
             </w:r>
@@ -8198,15 +8299,1799 @@
     </w:p>
     <w:p>
       <w:pPr>
+        <w:pStyle w:val="1"/>
+      </w:pPr>
+      <w:bookmarkStart w:id="15" w:name="_Toc55674816"/>
+      <w:r>
+        <w:t>Тестирование работы приложения</w:t>
+      </w:r>
+      <w:bookmarkEnd w:id="15"/>
+    </w:p>
+    <w:p/>
+    <w:p/>
+    <w:p>
+      <w:pPr>
+        <w:rPr>
+          <w:b/>
+          <w:bCs/>
+          <w:sz w:val="28"/>
+          <w:szCs w:val="28"/>
+        </w:rPr>
+      </w:pPr>
+      <w:r>
+        <w:rPr>
+          <w:sz w:val="28"/>
+          <w:szCs w:val="28"/>
+        </w:rPr>
+        <w:t xml:space="preserve">Тест 1 – </w:t>
+      </w:r>
+      <w:r>
+        <w:rPr>
+          <w:sz w:val="28"/>
+          <w:szCs w:val="28"/>
+        </w:rPr>
+        <w:t>присваивание значения переменной</w:t>
+      </w:r>
+    </w:p>
+    <w:p>
+      <w:pPr>
+        <w:rPr>
+          <w:b/>
+          <w:bCs/>
+          <w:sz w:val="28"/>
+          <w:szCs w:val="28"/>
+        </w:rPr>
+      </w:pPr>
+    </w:p>
+    <w:p>
+      <w:pPr>
+        <w:rPr>
+          <w:sz w:val="28"/>
+          <w:szCs w:val="28"/>
+        </w:rPr>
+      </w:pPr>
+      <w:r>
+        <w:rPr>
+          <w:sz w:val="28"/>
+          <w:szCs w:val="28"/>
+        </w:rPr>
+        <w:t>В</w:t>
+      </w:r>
+      <w:r>
+        <w:rPr>
+          <w:sz w:val="28"/>
+          <w:szCs w:val="28"/>
+        </w:rPr>
+        <w:t>ходные данные:</w:t>
+      </w:r>
+      <w:r>
+        <w:rPr>
+          <w:sz w:val="28"/>
+          <w:szCs w:val="28"/>
+        </w:rPr>
+        <w:t xml:space="preserve"> </w:t>
+      </w:r>
+    </w:p>
+    <w:p>
+      <w:pPr>
+        <w:rPr>
+          <w:sz w:val="28"/>
+          <w:szCs w:val="28"/>
+        </w:rPr>
+      </w:pPr>
+    </w:p>
+    <w:p>
+      <w:pPr>
+        <w:rPr>
+          <w:sz w:val="28"/>
+          <w:szCs w:val="28"/>
+        </w:rPr>
+      </w:pPr>
+      <w:r>
+        <w:rPr>
+          <w:noProof/>
+        </w:rPr>
+        <w:drawing>
+          <wp:inline distT="0" distB="0" distL="0" distR="0" wp14:anchorId="48BCF1CB" wp14:editId="1394D30A">
+            <wp:extent cx="1057275" cy="828675"/>
+            <wp:effectExtent l="0" t="0" r="9525" b="9525"/>
+            <wp:docPr id="28" name="Рисунок 28"/>
+            <wp:cNvGraphicFramePr>
+              <a:graphicFrameLocks xmlns:a="http://schemas.openxmlformats.org/drawingml/2006/main" noChangeAspect="1"/>
+            </wp:cNvGraphicFramePr>
+            <a:graphic xmlns:a="http://schemas.openxmlformats.org/drawingml/2006/main">
+              <a:graphicData uri="http://schemas.openxmlformats.org/drawingml/2006/picture">
+                <pic:pic xmlns:pic="http://schemas.openxmlformats.org/drawingml/2006/picture">
+                  <pic:nvPicPr>
+                    <pic:cNvPr id="1" name=""/>
+                    <pic:cNvPicPr/>
+                  </pic:nvPicPr>
+                  <pic:blipFill>
+                    <a:blip r:embed="rId20"/>
+                    <a:stretch>
+                      <a:fillRect/>
+                    </a:stretch>
+                  </pic:blipFill>
+                  <pic:spPr>
+                    <a:xfrm>
+                      <a:off x="0" y="0"/>
+                      <a:ext cx="1057275" cy="828675"/>
+                    </a:xfrm>
+                    <a:prstGeom prst="rect">
+                      <a:avLst/>
+                    </a:prstGeom>
+                  </pic:spPr>
+                </pic:pic>
+              </a:graphicData>
+            </a:graphic>
+          </wp:inline>
+        </w:drawing>
+      </w:r>
+    </w:p>
+    <w:p>
+      <w:pPr>
+        <w:rPr>
+          <w:sz w:val="28"/>
+          <w:szCs w:val="28"/>
+        </w:rPr>
+      </w:pPr>
+    </w:p>
+    <w:p>
+      <w:pPr>
+        <w:rPr>
+          <w:sz w:val="28"/>
+          <w:szCs w:val="28"/>
+        </w:rPr>
+      </w:pPr>
+      <w:r>
+        <w:rPr>
+          <w:sz w:val="28"/>
+          <w:szCs w:val="28"/>
+        </w:rPr>
+        <w:t xml:space="preserve">Ожидаемый результат: переменная </w:t>
+      </w:r>
+      <w:r>
+        <w:rPr>
+          <w:sz w:val="28"/>
+          <w:szCs w:val="28"/>
+        </w:rPr>
+        <w:t>“</w:t>
+      </w:r>
+      <w:r>
         <w:rPr>
           <w:sz w:val="28"/>
           <w:szCs w:val="28"/>
           <w:lang w:val="en-US"/>
         </w:rPr>
-      </w:pPr>
+        <w:t>a</w:t>
+      </w:r>
+      <w:r>
+        <w:rPr>
+          <w:sz w:val="28"/>
+          <w:szCs w:val="28"/>
+        </w:rPr>
+        <w:t xml:space="preserve">” </w:t>
+      </w:r>
+      <w:r>
+        <w:rPr>
+          <w:sz w:val="28"/>
+          <w:szCs w:val="28"/>
+        </w:rPr>
+        <w:t>равна</w:t>
+      </w:r>
+      <w:r>
+        <w:rPr>
+          <w:sz w:val="28"/>
+          <w:szCs w:val="28"/>
+        </w:rPr>
+        <w:t xml:space="preserve"> </w:t>
+      </w:r>
+      <w:r>
+        <w:rPr>
+          <w:sz w:val="28"/>
+          <w:szCs w:val="28"/>
+        </w:rPr>
+        <w:t>0</w:t>
+      </w:r>
+    </w:p>
+    <w:p>
+      <w:pPr>
+        <w:rPr>
+          <w:sz w:val="28"/>
+          <w:szCs w:val="28"/>
+        </w:rPr>
+      </w:pPr>
+    </w:p>
+    <w:p>
+      <w:pPr>
+        <w:rPr>
+          <w:sz w:val="28"/>
+          <w:szCs w:val="28"/>
+          <w:lang w:val="en-US"/>
+        </w:rPr>
+      </w:pPr>
+      <w:r>
+        <w:rPr>
+          <w:sz w:val="28"/>
+          <w:szCs w:val="28"/>
+        </w:rPr>
+        <w:t>Результат</w:t>
+      </w:r>
+      <w:r>
+        <w:rPr>
+          <w:sz w:val="28"/>
+          <w:szCs w:val="28"/>
+          <w:lang w:val="en-US"/>
+        </w:rPr>
+        <w:t>:</w:t>
+      </w:r>
+    </w:p>
+    <w:p>
+      <w:pPr>
+        <w:rPr>
+          <w:sz w:val="28"/>
+          <w:szCs w:val="28"/>
+        </w:rPr>
+      </w:pPr>
+    </w:p>
+    <w:p>
+      <w:pPr>
+        <w:rPr>
+          <w:sz w:val="28"/>
+          <w:szCs w:val="28"/>
+          <w:lang w:val="en-US"/>
+        </w:rPr>
+      </w:pPr>
+      <w:r>
+        <w:rPr>
+          <w:noProof/>
+        </w:rPr>
+        <w:drawing>
+          <wp:inline distT="0" distB="0" distL="0" distR="0" wp14:anchorId="00272A7A" wp14:editId="79952ECF">
+            <wp:extent cx="5410200" cy="733425"/>
+            <wp:effectExtent l="0" t="0" r="0" b="9525"/>
+            <wp:docPr id="27" name="Рисунок 27"/>
+            <wp:cNvGraphicFramePr>
+              <a:graphicFrameLocks xmlns:a="http://schemas.openxmlformats.org/drawingml/2006/main" noChangeAspect="1"/>
+            </wp:cNvGraphicFramePr>
+            <a:graphic xmlns:a="http://schemas.openxmlformats.org/drawingml/2006/main">
+              <a:graphicData uri="http://schemas.openxmlformats.org/drawingml/2006/picture">
+                <pic:pic xmlns:pic="http://schemas.openxmlformats.org/drawingml/2006/picture">
+                  <pic:nvPicPr>
+                    <pic:cNvPr id="1" name=""/>
+                    <pic:cNvPicPr/>
+                  </pic:nvPicPr>
+                  <pic:blipFill>
+                    <a:blip r:embed="rId21"/>
+                    <a:stretch>
+                      <a:fillRect/>
+                    </a:stretch>
+                  </pic:blipFill>
+                  <pic:spPr>
+                    <a:xfrm>
+                      <a:off x="0" y="0"/>
+                      <a:ext cx="5410200" cy="733425"/>
+                    </a:xfrm>
+                    <a:prstGeom prst="rect">
+                      <a:avLst/>
+                    </a:prstGeom>
+                  </pic:spPr>
+                </pic:pic>
+              </a:graphicData>
+            </a:graphic>
+          </wp:inline>
+        </w:drawing>
+      </w:r>
+    </w:p>
+    <w:p>
+      <w:pPr>
+        <w:rPr>
+          <w:sz w:val="28"/>
+          <w:szCs w:val="28"/>
+        </w:rPr>
+      </w:pPr>
+    </w:p>
+    <w:p/>
+    <w:p>
+      <w:pPr>
+        <w:rPr>
+          <w:sz w:val="28"/>
+          <w:szCs w:val="28"/>
+        </w:rPr>
+      </w:pPr>
+    </w:p>
+    <w:p>
+      <w:pPr>
+        <w:rPr>
+          <w:b/>
+          <w:bCs/>
+          <w:sz w:val="28"/>
+          <w:szCs w:val="28"/>
+          <w:lang w:val="en-US"/>
+        </w:rPr>
+      </w:pPr>
+      <w:r>
+        <w:rPr>
+          <w:sz w:val="28"/>
+          <w:szCs w:val="28"/>
+        </w:rPr>
+        <w:t xml:space="preserve">Тест </w:t>
+      </w:r>
+      <w:r>
+        <w:rPr>
+          <w:sz w:val="28"/>
+          <w:szCs w:val="28"/>
+          <w:lang w:val="en-US"/>
+        </w:rPr>
+        <w:t>2</w:t>
+      </w:r>
+      <w:r>
+        <w:rPr>
+          <w:sz w:val="28"/>
+          <w:szCs w:val="28"/>
+        </w:rPr>
+        <w:t xml:space="preserve"> – вычисление выражения </w:t>
+      </w:r>
+      <w:r>
+        <w:rPr>
+          <w:b/>
+          <w:bCs/>
+          <w:sz w:val="28"/>
+          <w:szCs w:val="28"/>
+        </w:rPr>
+        <w:t xml:space="preserve">0 </w:t>
+      </w:r>
+      <w:r>
+        <w:rPr>
+          <w:b/>
+          <w:bCs/>
+          <w:sz w:val="28"/>
+          <w:szCs w:val="28"/>
+          <w:lang w:val="en-US"/>
+        </w:rPr>
+        <w:t>&amp; 0 | 1 &amp; 1 ^ !1</w:t>
+      </w:r>
+    </w:p>
+    <w:p>
+      <w:pPr>
+        <w:rPr>
+          <w:b/>
+          <w:bCs/>
+          <w:sz w:val="28"/>
+          <w:szCs w:val="28"/>
+          <w:lang w:val="en-US"/>
+        </w:rPr>
+      </w:pPr>
+    </w:p>
+    <w:p>
+      <w:pPr>
+        <w:rPr>
+          <w:sz w:val="28"/>
+          <w:szCs w:val="28"/>
+        </w:rPr>
+      </w:pPr>
+      <w:r>
+        <w:rPr>
+          <w:sz w:val="28"/>
+          <w:szCs w:val="28"/>
+        </w:rPr>
+        <w:t>В</w:t>
+      </w:r>
+      <w:r>
+        <w:rPr>
+          <w:sz w:val="28"/>
+          <w:szCs w:val="28"/>
+        </w:rPr>
+        <w:t>ходные данные:</w:t>
+      </w:r>
+      <w:r>
+        <w:rPr>
+          <w:sz w:val="28"/>
+          <w:szCs w:val="28"/>
+        </w:rPr>
+        <w:t xml:space="preserve"> </w:t>
+      </w:r>
+    </w:p>
+    <w:p>
+      <w:pPr>
+        <w:rPr>
+          <w:sz w:val="28"/>
+          <w:szCs w:val="28"/>
+        </w:rPr>
+      </w:pPr>
+    </w:p>
+    <w:p>
+      <w:pPr>
+        <w:rPr>
+          <w:sz w:val="28"/>
+          <w:szCs w:val="28"/>
+        </w:rPr>
+      </w:pPr>
+      <w:r>
+        <w:rPr>
+          <w:noProof/>
+        </w:rPr>
+        <w:drawing>
+          <wp:inline distT="0" distB="0" distL="0" distR="0" wp14:anchorId="59EAAE4B" wp14:editId="1B2D515C">
+            <wp:extent cx="1276350" cy="1181100"/>
+            <wp:effectExtent l="0" t="0" r="0" b="0"/>
+            <wp:docPr id="10" name="Рисунок 10"/>
+            <wp:cNvGraphicFramePr>
+              <a:graphicFrameLocks xmlns:a="http://schemas.openxmlformats.org/drawingml/2006/main" noChangeAspect="1"/>
+            </wp:cNvGraphicFramePr>
+            <a:graphic xmlns:a="http://schemas.openxmlformats.org/drawingml/2006/main">
+              <a:graphicData uri="http://schemas.openxmlformats.org/drawingml/2006/picture">
+                <pic:pic xmlns:pic="http://schemas.openxmlformats.org/drawingml/2006/picture">
+                  <pic:nvPicPr>
+                    <pic:cNvPr id="1" name=""/>
+                    <pic:cNvPicPr/>
+                  </pic:nvPicPr>
+                  <pic:blipFill>
+                    <a:blip r:embed="rId22"/>
+                    <a:stretch>
+                      <a:fillRect/>
+                    </a:stretch>
+                  </pic:blipFill>
+                  <pic:spPr>
+                    <a:xfrm>
+                      <a:off x="0" y="0"/>
+                      <a:ext cx="1276350" cy="1181100"/>
+                    </a:xfrm>
+                    <a:prstGeom prst="rect">
+                      <a:avLst/>
+                    </a:prstGeom>
+                  </pic:spPr>
+                </pic:pic>
+              </a:graphicData>
+            </a:graphic>
+          </wp:inline>
+        </w:drawing>
+      </w:r>
+    </w:p>
+    <w:p>
+      <w:pPr>
+        <w:rPr>
+          <w:sz w:val="28"/>
+          <w:szCs w:val="28"/>
+        </w:rPr>
+      </w:pPr>
+    </w:p>
+    <w:p>
+      <w:pPr>
+        <w:rPr>
+          <w:sz w:val="28"/>
+          <w:szCs w:val="28"/>
+        </w:rPr>
+      </w:pPr>
+      <w:r>
+        <w:rPr>
+          <w:sz w:val="28"/>
+          <w:szCs w:val="28"/>
+        </w:rPr>
+        <w:t xml:space="preserve">Ожидаемый результат: </w:t>
+      </w:r>
+      <w:r>
+        <w:rPr>
+          <w:sz w:val="28"/>
+          <w:szCs w:val="28"/>
+        </w:rPr>
+        <w:t xml:space="preserve">переменная </w:t>
+      </w:r>
+      <w:r>
+        <w:rPr>
+          <w:sz w:val="28"/>
+          <w:szCs w:val="28"/>
+        </w:rPr>
+        <w:t>“</w:t>
+      </w:r>
+      <w:r>
+        <w:rPr>
+          <w:sz w:val="28"/>
+          <w:szCs w:val="28"/>
+          <w:lang w:val="en-US"/>
+        </w:rPr>
+        <w:t>c</w:t>
+      </w:r>
+      <w:r>
+        <w:rPr>
+          <w:sz w:val="28"/>
+          <w:szCs w:val="28"/>
+        </w:rPr>
+        <w:t xml:space="preserve">” </w:t>
+      </w:r>
+      <w:r>
+        <w:rPr>
+          <w:sz w:val="28"/>
+          <w:szCs w:val="28"/>
+        </w:rPr>
+        <w:t>равна</w:t>
+      </w:r>
+      <w:r>
+        <w:rPr>
+          <w:sz w:val="28"/>
+          <w:szCs w:val="28"/>
+        </w:rPr>
+        <w:t xml:space="preserve"> </w:t>
+      </w:r>
+      <w:r>
+        <w:rPr>
+          <w:sz w:val="28"/>
+          <w:szCs w:val="28"/>
+        </w:rPr>
+        <w:t>1</w:t>
+      </w:r>
+    </w:p>
+    <w:p>
+      <w:pPr>
+        <w:rPr>
+          <w:sz w:val="28"/>
+          <w:szCs w:val="28"/>
+        </w:rPr>
+      </w:pPr>
+    </w:p>
+    <w:p>
+      <w:pPr>
+        <w:rPr>
+          <w:sz w:val="28"/>
+          <w:szCs w:val="28"/>
+          <w:lang w:val="en-US"/>
+        </w:rPr>
+      </w:pPr>
+      <w:r>
+        <w:rPr>
+          <w:sz w:val="28"/>
+          <w:szCs w:val="28"/>
+        </w:rPr>
+        <w:t>Результат</w:t>
+      </w:r>
+      <w:r>
+        <w:rPr>
+          <w:sz w:val="28"/>
+          <w:szCs w:val="28"/>
+          <w:lang w:val="en-US"/>
+        </w:rPr>
+        <w:t>:</w:t>
+      </w:r>
+    </w:p>
+    <w:p>
+      <w:pPr>
+        <w:rPr>
+          <w:sz w:val="28"/>
+          <w:szCs w:val="28"/>
+          <w:lang w:val="en-US"/>
+        </w:rPr>
+      </w:pPr>
+    </w:p>
+    <w:p>
+      <w:pPr>
+        <w:rPr>
+          <w:sz w:val="28"/>
+          <w:szCs w:val="28"/>
+          <w:lang w:val="en-US"/>
+        </w:rPr>
+      </w:pPr>
+      <w:r>
+        <w:rPr>
+          <w:noProof/>
+        </w:rPr>
+        <w:lastRenderedPageBreak/>
+        <w:drawing>
+          <wp:inline distT="0" distB="0" distL="0" distR="0" wp14:anchorId="6736ACC4" wp14:editId="378ED82F">
+            <wp:extent cx="5543550" cy="762000"/>
+            <wp:effectExtent l="0" t="0" r="0" b="0"/>
+            <wp:docPr id="11" name="Рисунок 11"/>
+            <wp:cNvGraphicFramePr>
+              <a:graphicFrameLocks xmlns:a="http://schemas.openxmlformats.org/drawingml/2006/main" noChangeAspect="1"/>
+            </wp:cNvGraphicFramePr>
+            <a:graphic xmlns:a="http://schemas.openxmlformats.org/drawingml/2006/main">
+              <a:graphicData uri="http://schemas.openxmlformats.org/drawingml/2006/picture">
+                <pic:pic xmlns:pic="http://schemas.openxmlformats.org/drawingml/2006/picture">
+                  <pic:nvPicPr>
+                    <pic:cNvPr id="1" name=""/>
+                    <pic:cNvPicPr/>
+                  </pic:nvPicPr>
+                  <pic:blipFill>
+                    <a:blip r:embed="rId23"/>
+                    <a:stretch>
+                      <a:fillRect/>
+                    </a:stretch>
+                  </pic:blipFill>
+                  <pic:spPr>
+                    <a:xfrm>
+                      <a:off x="0" y="0"/>
+                      <a:ext cx="5543550" cy="762000"/>
+                    </a:xfrm>
+                    <a:prstGeom prst="rect">
+                      <a:avLst/>
+                    </a:prstGeom>
+                  </pic:spPr>
+                </pic:pic>
+              </a:graphicData>
+            </a:graphic>
+          </wp:inline>
+        </w:drawing>
+      </w:r>
+    </w:p>
+    <w:p>
+      <w:pPr>
+        <w:rPr>
+          <w:sz w:val="28"/>
+          <w:szCs w:val="28"/>
+          <w:lang w:val="en-US"/>
+        </w:rPr>
+      </w:pPr>
+    </w:p>
+    <w:p>
+      <w:pPr>
+        <w:rPr>
+          <w:sz w:val="28"/>
+          <w:szCs w:val="28"/>
+          <w:lang w:val="en-US"/>
+        </w:rPr>
+      </w:pPr>
+    </w:p>
+    <w:p>
+      <w:pPr>
+        <w:rPr>
+          <w:b/>
+          <w:bCs/>
+          <w:sz w:val="28"/>
+          <w:szCs w:val="28"/>
+        </w:rPr>
+      </w:pPr>
+      <w:r>
+        <w:rPr>
+          <w:sz w:val="28"/>
+          <w:szCs w:val="28"/>
+        </w:rPr>
+        <w:t xml:space="preserve">Тест </w:t>
+      </w:r>
+      <w:r>
+        <w:rPr>
+          <w:sz w:val="28"/>
+          <w:szCs w:val="28"/>
+          <w:lang w:val="en-US"/>
+        </w:rPr>
+        <w:t>3</w:t>
+      </w:r>
+      <w:r>
+        <w:rPr>
+          <w:sz w:val="28"/>
+          <w:szCs w:val="28"/>
+        </w:rPr>
+        <w:t xml:space="preserve"> – вычисление выражения </w:t>
+      </w:r>
+      <w:r>
+        <w:rPr>
+          <w:b/>
+          <w:bCs/>
+          <w:sz w:val="28"/>
+          <w:szCs w:val="28"/>
+        </w:rPr>
+        <w:t xml:space="preserve">0 </w:t>
+      </w:r>
+      <w:r>
+        <w:rPr>
+          <w:b/>
+          <w:bCs/>
+          <w:sz w:val="28"/>
+          <w:szCs w:val="28"/>
+          <w:lang w:val="en-US"/>
+        </w:rPr>
+        <w:t>|</w:t>
+      </w:r>
+      <w:r>
+        <w:rPr>
+          <w:b/>
+          <w:bCs/>
+          <w:sz w:val="28"/>
+          <w:szCs w:val="28"/>
+        </w:rPr>
+        <w:t xml:space="preserve"> 0 </w:t>
+      </w:r>
+      <w:r>
+        <w:rPr>
+          <w:b/>
+          <w:bCs/>
+          <w:sz w:val="28"/>
+          <w:szCs w:val="28"/>
+          <w:lang w:val="en-US"/>
+        </w:rPr>
+        <w:t>&amp;</w:t>
+      </w:r>
+      <w:r>
+        <w:rPr>
+          <w:b/>
+          <w:bCs/>
+          <w:sz w:val="28"/>
+          <w:szCs w:val="28"/>
+        </w:rPr>
+        <w:t xml:space="preserve"> 1 </w:t>
+      </w:r>
+      <w:r>
+        <w:rPr>
+          <w:b/>
+          <w:bCs/>
+          <w:sz w:val="28"/>
+          <w:szCs w:val="28"/>
+          <w:lang w:val="en-US"/>
+        </w:rPr>
+        <w:t>|</w:t>
+      </w:r>
+      <w:r>
+        <w:rPr>
+          <w:b/>
+          <w:bCs/>
+          <w:sz w:val="28"/>
+          <w:szCs w:val="28"/>
+        </w:rPr>
+        <w:t xml:space="preserve"> 1 ^ !1</w:t>
+      </w:r>
+    </w:p>
+    <w:p>
+      <w:pPr>
+        <w:rPr>
+          <w:b/>
+          <w:bCs/>
+          <w:sz w:val="28"/>
+          <w:szCs w:val="28"/>
+        </w:rPr>
+      </w:pPr>
+    </w:p>
+    <w:p>
+      <w:pPr>
+        <w:rPr>
+          <w:sz w:val="28"/>
+          <w:szCs w:val="28"/>
+        </w:rPr>
+      </w:pPr>
+      <w:r>
+        <w:rPr>
+          <w:sz w:val="28"/>
+          <w:szCs w:val="28"/>
+        </w:rPr>
+        <w:t>В</w:t>
+      </w:r>
+      <w:r>
+        <w:rPr>
+          <w:sz w:val="28"/>
+          <w:szCs w:val="28"/>
+        </w:rPr>
+        <w:t>ходные данные:</w:t>
+      </w:r>
+      <w:r>
+        <w:rPr>
+          <w:sz w:val="28"/>
+          <w:szCs w:val="28"/>
+        </w:rPr>
+        <w:t xml:space="preserve"> </w:t>
+      </w:r>
+    </w:p>
+    <w:p>
+      <w:pPr>
+        <w:rPr>
+          <w:sz w:val="28"/>
+          <w:szCs w:val="28"/>
+        </w:rPr>
+      </w:pPr>
+    </w:p>
+    <w:p>
+      <w:pPr>
+        <w:rPr>
+          <w:sz w:val="28"/>
+          <w:szCs w:val="28"/>
+        </w:rPr>
+      </w:pPr>
+      <w:r>
+        <w:rPr>
+          <w:noProof/>
+        </w:rPr>
+        <w:drawing>
+          <wp:inline distT="0" distB="0" distL="0" distR="0" wp14:anchorId="4FB11277" wp14:editId="571E2E81">
+            <wp:extent cx="1295400" cy="1209675"/>
+            <wp:effectExtent l="0" t="0" r="0" b="9525"/>
+            <wp:docPr id="14" name="Рисунок 14"/>
+            <wp:cNvGraphicFramePr>
+              <a:graphicFrameLocks xmlns:a="http://schemas.openxmlformats.org/drawingml/2006/main" noChangeAspect="1"/>
+            </wp:cNvGraphicFramePr>
+            <a:graphic xmlns:a="http://schemas.openxmlformats.org/drawingml/2006/main">
+              <a:graphicData uri="http://schemas.openxmlformats.org/drawingml/2006/picture">
+                <pic:pic xmlns:pic="http://schemas.openxmlformats.org/drawingml/2006/picture">
+                  <pic:nvPicPr>
+                    <pic:cNvPr id="1" name=""/>
+                    <pic:cNvPicPr/>
+                  </pic:nvPicPr>
+                  <pic:blipFill>
+                    <a:blip r:embed="rId24"/>
+                    <a:stretch>
+                      <a:fillRect/>
+                    </a:stretch>
+                  </pic:blipFill>
+                  <pic:spPr>
+                    <a:xfrm>
+                      <a:off x="0" y="0"/>
+                      <a:ext cx="1295400" cy="1209675"/>
+                    </a:xfrm>
+                    <a:prstGeom prst="rect">
+                      <a:avLst/>
+                    </a:prstGeom>
+                  </pic:spPr>
+                </pic:pic>
+              </a:graphicData>
+            </a:graphic>
+          </wp:inline>
+        </w:drawing>
+      </w:r>
+    </w:p>
+    <w:p>
+      <w:pPr>
+        <w:rPr>
+          <w:sz w:val="28"/>
+          <w:szCs w:val="28"/>
+        </w:rPr>
+      </w:pPr>
+    </w:p>
+    <w:p>
+      <w:pPr>
+        <w:rPr>
+          <w:sz w:val="28"/>
+          <w:szCs w:val="28"/>
+        </w:rPr>
+      </w:pPr>
+      <w:r>
+        <w:rPr>
+          <w:sz w:val="28"/>
+          <w:szCs w:val="28"/>
+        </w:rPr>
+        <w:t xml:space="preserve">Ожидаемый результат: переменная </w:t>
+      </w:r>
+      <w:r>
+        <w:rPr>
+          <w:sz w:val="28"/>
+          <w:szCs w:val="28"/>
+        </w:rPr>
+        <w:t>“</w:t>
+      </w:r>
+      <w:r>
+        <w:rPr>
+          <w:sz w:val="28"/>
+          <w:szCs w:val="28"/>
+          <w:lang w:val="en-US"/>
+        </w:rPr>
+        <w:t>c</w:t>
+      </w:r>
+      <w:r>
+        <w:rPr>
+          <w:sz w:val="28"/>
+          <w:szCs w:val="28"/>
+        </w:rPr>
+        <w:t xml:space="preserve">” </w:t>
+      </w:r>
+      <w:r>
+        <w:rPr>
+          <w:sz w:val="28"/>
+          <w:szCs w:val="28"/>
+        </w:rPr>
+        <w:t>равна</w:t>
+      </w:r>
+      <w:r>
+        <w:rPr>
+          <w:sz w:val="28"/>
+          <w:szCs w:val="28"/>
+        </w:rPr>
+        <w:t xml:space="preserve"> </w:t>
+      </w:r>
+      <w:r>
+        <w:rPr>
+          <w:sz w:val="28"/>
+          <w:szCs w:val="28"/>
+        </w:rPr>
+        <w:t>1</w:t>
+      </w:r>
+    </w:p>
+    <w:p>
+      <w:pPr>
+        <w:rPr>
+          <w:sz w:val="28"/>
+          <w:szCs w:val="28"/>
+        </w:rPr>
+      </w:pPr>
+    </w:p>
+    <w:p>
+      <w:pPr>
+        <w:rPr>
+          <w:sz w:val="28"/>
+          <w:szCs w:val="28"/>
+        </w:rPr>
+      </w:pPr>
+    </w:p>
+    <w:p>
+      <w:pPr>
+        <w:rPr>
+          <w:sz w:val="28"/>
+          <w:szCs w:val="28"/>
+          <w:lang w:val="en-US"/>
+        </w:rPr>
+      </w:pPr>
+      <w:r>
+        <w:rPr>
+          <w:sz w:val="28"/>
+          <w:szCs w:val="28"/>
+        </w:rPr>
+        <w:t>Результат</w:t>
+      </w:r>
+      <w:r>
+        <w:rPr>
+          <w:sz w:val="28"/>
+          <w:szCs w:val="28"/>
+          <w:lang w:val="en-US"/>
+        </w:rPr>
+        <w:t>:</w:t>
+      </w:r>
+    </w:p>
+    <w:p>
+      <w:pPr>
+        <w:rPr>
+          <w:sz w:val="28"/>
+          <w:szCs w:val="28"/>
+          <w:lang w:val="en-US"/>
+        </w:rPr>
+      </w:pPr>
+    </w:p>
+    <w:p>
+      <w:pPr>
+        <w:rPr>
+          <w:sz w:val="28"/>
+          <w:szCs w:val="28"/>
+          <w:lang w:val="en-US"/>
+        </w:rPr>
+      </w:pPr>
+      <w:r>
+        <w:rPr>
+          <w:noProof/>
+        </w:rPr>
+        <w:drawing>
+          <wp:inline distT="0" distB="0" distL="0" distR="0" wp14:anchorId="7BCE41DC" wp14:editId="32C192E1">
+            <wp:extent cx="5543550" cy="762000"/>
+            <wp:effectExtent l="0" t="0" r="0" b="0"/>
+            <wp:docPr id="13" name="Рисунок 13"/>
+            <wp:cNvGraphicFramePr>
+              <a:graphicFrameLocks xmlns:a="http://schemas.openxmlformats.org/drawingml/2006/main" noChangeAspect="1"/>
+            </wp:cNvGraphicFramePr>
+            <a:graphic xmlns:a="http://schemas.openxmlformats.org/drawingml/2006/main">
+              <a:graphicData uri="http://schemas.openxmlformats.org/drawingml/2006/picture">
+                <pic:pic xmlns:pic="http://schemas.openxmlformats.org/drawingml/2006/picture">
+                  <pic:nvPicPr>
+                    <pic:cNvPr id="1" name=""/>
+                    <pic:cNvPicPr/>
+                  </pic:nvPicPr>
+                  <pic:blipFill>
+                    <a:blip r:embed="rId23"/>
+                    <a:stretch>
+                      <a:fillRect/>
+                    </a:stretch>
+                  </pic:blipFill>
+                  <pic:spPr>
+                    <a:xfrm>
+                      <a:off x="0" y="0"/>
+                      <a:ext cx="5543550" cy="762000"/>
+                    </a:xfrm>
+                    <a:prstGeom prst="rect">
+                      <a:avLst/>
+                    </a:prstGeom>
+                  </pic:spPr>
+                </pic:pic>
+              </a:graphicData>
+            </a:graphic>
+          </wp:inline>
+        </w:drawing>
+      </w:r>
+    </w:p>
+    <w:p>
+      <w:pPr>
+        <w:rPr>
+          <w:sz w:val="28"/>
+          <w:szCs w:val="28"/>
+          <w:lang w:val="en-US"/>
+        </w:rPr>
+      </w:pPr>
+    </w:p>
+    <w:p>
+      <w:pPr>
+        <w:rPr>
+          <w:sz w:val="28"/>
+          <w:szCs w:val="28"/>
+          <w:lang w:val="en-US"/>
+        </w:rPr>
+      </w:pPr>
+    </w:p>
+    <w:p>
+      <w:pPr>
+        <w:rPr>
+          <w:sz w:val="28"/>
+          <w:szCs w:val="28"/>
+        </w:rPr>
+      </w:pPr>
+      <w:r>
+        <w:rPr>
+          <w:sz w:val="28"/>
+          <w:szCs w:val="28"/>
+        </w:rPr>
+        <w:t xml:space="preserve">Тест </w:t>
+      </w:r>
+      <w:r>
+        <w:rPr>
+          <w:sz w:val="28"/>
+          <w:szCs w:val="28"/>
+        </w:rPr>
+        <w:t>4</w:t>
+      </w:r>
+      <w:r>
+        <w:rPr>
+          <w:sz w:val="28"/>
+          <w:szCs w:val="28"/>
+        </w:rPr>
+        <w:t xml:space="preserve"> – присваивание переменной значения другой переменной</w:t>
+      </w:r>
+    </w:p>
+    <w:p>
+      <w:pPr>
+        <w:rPr>
+          <w:sz w:val="28"/>
+          <w:szCs w:val="28"/>
+        </w:rPr>
+      </w:pPr>
+    </w:p>
+    <w:p>
+      <w:pPr>
+        <w:rPr>
+          <w:sz w:val="28"/>
+          <w:szCs w:val="28"/>
+        </w:rPr>
+      </w:pPr>
+      <w:r>
+        <w:rPr>
+          <w:sz w:val="28"/>
+          <w:szCs w:val="28"/>
+        </w:rPr>
+        <w:t>В</w:t>
+      </w:r>
+      <w:r>
+        <w:rPr>
+          <w:sz w:val="28"/>
+          <w:szCs w:val="28"/>
+        </w:rPr>
+        <w:t>ходные данные:</w:t>
+      </w:r>
+      <w:r>
+        <w:rPr>
+          <w:sz w:val="28"/>
+          <w:szCs w:val="28"/>
+        </w:rPr>
+        <w:t xml:space="preserve"> </w:t>
+      </w:r>
+    </w:p>
+    <w:p>
+      <w:pPr>
+        <w:rPr>
+          <w:sz w:val="28"/>
+          <w:szCs w:val="28"/>
+        </w:rPr>
+      </w:pPr>
+    </w:p>
+    <w:p>
+      <w:pPr>
+        <w:rPr>
+          <w:sz w:val="28"/>
+          <w:szCs w:val="28"/>
+        </w:rPr>
+      </w:pPr>
+      <w:r>
+        <w:rPr>
+          <w:noProof/>
+        </w:rPr>
+        <w:drawing>
+          <wp:inline distT="0" distB="0" distL="0" distR="0" wp14:anchorId="73C038C8" wp14:editId="304F5056">
+            <wp:extent cx="1114425" cy="1190625"/>
+            <wp:effectExtent l="0" t="0" r="9525" b="9525"/>
+            <wp:docPr id="19" name="Рисунок 19"/>
+            <wp:cNvGraphicFramePr>
+              <a:graphicFrameLocks xmlns:a="http://schemas.openxmlformats.org/drawingml/2006/main" noChangeAspect="1"/>
+            </wp:cNvGraphicFramePr>
+            <a:graphic xmlns:a="http://schemas.openxmlformats.org/drawingml/2006/main">
+              <a:graphicData uri="http://schemas.openxmlformats.org/drawingml/2006/picture">
+                <pic:pic xmlns:pic="http://schemas.openxmlformats.org/drawingml/2006/picture">
+                  <pic:nvPicPr>
+                    <pic:cNvPr id="1" name=""/>
+                    <pic:cNvPicPr/>
+                  </pic:nvPicPr>
+                  <pic:blipFill>
+                    <a:blip r:embed="rId25"/>
+                    <a:stretch>
+                      <a:fillRect/>
+                    </a:stretch>
+                  </pic:blipFill>
+                  <pic:spPr>
+                    <a:xfrm>
+                      <a:off x="0" y="0"/>
+                      <a:ext cx="1114425" cy="1190625"/>
+                    </a:xfrm>
+                    <a:prstGeom prst="rect">
+                      <a:avLst/>
+                    </a:prstGeom>
+                  </pic:spPr>
+                </pic:pic>
+              </a:graphicData>
+            </a:graphic>
+          </wp:inline>
+        </w:drawing>
+      </w:r>
+    </w:p>
+    <w:p>
+      <w:pPr>
+        <w:rPr>
+          <w:sz w:val="28"/>
+          <w:szCs w:val="28"/>
+        </w:rPr>
+      </w:pPr>
+    </w:p>
+    <w:p>
+      <w:pPr>
+        <w:rPr>
+          <w:sz w:val="28"/>
+          <w:szCs w:val="28"/>
+        </w:rPr>
+      </w:pPr>
+      <w:r>
+        <w:rPr>
+          <w:sz w:val="28"/>
+          <w:szCs w:val="28"/>
+        </w:rPr>
+        <w:t xml:space="preserve">Ожидаемый результат: переменная </w:t>
+      </w:r>
+      <w:r>
+        <w:rPr>
+          <w:sz w:val="28"/>
+          <w:szCs w:val="28"/>
+        </w:rPr>
+        <w:t>“</w:t>
+      </w:r>
+      <w:r>
+        <w:rPr>
+          <w:sz w:val="28"/>
+          <w:szCs w:val="28"/>
+          <w:lang w:val="en-US"/>
+        </w:rPr>
+        <w:t>c</w:t>
+      </w:r>
+      <w:r>
+        <w:rPr>
+          <w:sz w:val="28"/>
+          <w:szCs w:val="28"/>
+        </w:rPr>
+        <w:t xml:space="preserve">” </w:t>
+      </w:r>
+      <w:r>
+        <w:rPr>
+          <w:sz w:val="28"/>
+          <w:szCs w:val="28"/>
+        </w:rPr>
+        <w:t>равна</w:t>
+      </w:r>
+      <w:r>
+        <w:rPr>
+          <w:sz w:val="28"/>
+          <w:szCs w:val="28"/>
+        </w:rPr>
+        <w:t xml:space="preserve"> </w:t>
+      </w:r>
+      <w:r>
+        <w:rPr>
+          <w:sz w:val="28"/>
+          <w:szCs w:val="28"/>
+        </w:rPr>
+        <w:t>0</w:t>
+      </w:r>
+    </w:p>
+    <w:p>
+      <w:pPr>
+        <w:rPr>
+          <w:sz w:val="28"/>
+          <w:szCs w:val="28"/>
+        </w:rPr>
+      </w:pPr>
+    </w:p>
+    <w:p>
+      <w:pPr>
+        <w:rPr>
+          <w:sz w:val="28"/>
+          <w:szCs w:val="28"/>
+        </w:rPr>
+      </w:pPr>
+      <w:r>
+        <w:rPr>
+          <w:sz w:val="28"/>
+          <w:szCs w:val="28"/>
+        </w:rPr>
+        <w:t>Результат:</w:t>
+      </w:r>
+    </w:p>
+    <w:p>
+      <w:pPr>
+        <w:rPr>
+          <w:sz w:val="28"/>
+          <w:szCs w:val="28"/>
+        </w:rPr>
+      </w:pPr>
+    </w:p>
+    <w:p>
+      <w:pPr>
+        <w:rPr>
+          <w:sz w:val="28"/>
+          <w:szCs w:val="28"/>
+        </w:rPr>
+      </w:pPr>
+      <w:r>
+        <w:rPr>
+          <w:noProof/>
+        </w:rPr>
+        <w:lastRenderedPageBreak/>
+        <w:drawing>
+          <wp:inline distT="0" distB="0" distL="0" distR="0" wp14:anchorId="1DFFC9FA" wp14:editId="78F4343D">
+            <wp:extent cx="5410200" cy="733425"/>
+            <wp:effectExtent l="0" t="0" r="0" b="9525"/>
+            <wp:docPr id="20" name="Рисунок 20"/>
+            <wp:cNvGraphicFramePr>
+              <a:graphicFrameLocks xmlns:a="http://schemas.openxmlformats.org/drawingml/2006/main" noChangeAspect="1"/>
+            </wp:cNvGraphicFramePr>
+            <a:graphic xmlns:a="http://schemas.openxmlformats.org/drawingml/2006/main">
+              <a:graphicData uri="http://schemas.openxmlformats.org/drawingml/2006/picture">
+                <pic:pic xmlns:pic="http://schemas.openxmlformats.org/drawingml/2006/picture">
+                  <pic:nvPicPr>
+                    <pic:cNvPr id="1" name=""/>
+                    <pic:cNvPicPr/>
+                  </pic:nvPicPr>
+                  <pic:blipFill>
+                    <a:blip r:embed="rId21"/>
+                    <a:stretch>
+                      <a:fillRect/>
+                    </a:stretch>
+                  </pic:blipFill>
+                  <pic:spPr>
+                    <a:xfrm>
+                      <a:off x="0" y="0"/>
+                      <a:ext cx="5410200" cy="733425"/>
+                    </a:xfrm>
+                    <a:prstGeom prst="rect">
+                      <a:avLst/>
+                    </a:prstGeom>
+                  </pic:spPr>
+                </pic:pic>
+              </a:graphicData>
+            </a:graphic>
+          </wp:inline>
+        </w:drawing>
+      </w:r>
+    </w:p>
+    <w:p>
+      <w:pPr>
+        <w:rPr>
+          <w:sz w:val="28"/>
+          <w:szCs w:val="28"/>
+        </w:rPr>
+      </w:pPr>
+    </w:p>
+    <w:p>
+      <w:pPr>
+        <w:rPr>
+          <w:sz w:val="28"/>
+          <w:szCs w:val="28"/>
+        </w:rPr>
+      </w:pPr>
+      <w:r>
+        <w:rPr>
+          <w:sz w:val="28"/>
+          <w:szCs w:val="28"/>
+        </w:rPr>
+        <w:t xml:space="preserve">Тест </w:t>
+      </w:r>
+      <w:r>
+        <w:rPr>
+          <w:sz w:val="28"/>
+          <w:szCs w:val="28"/>
+          <w:lang w:val="en-US"/>
+        </w:rPr>
+        <w:t>5</w:t>
+      </w:r>
+      <w:r>
+        <w:rPr>
+          <w:sz w:val="28"/>
+          <w:szCs w:val="28"/>
+        </w:rPr>
+        <w:t xml:space="preserve"> – лексическая ошибка</w:t>
+      </w:r>
+    </w:p>
+    <w:p>
+      <w:pPr>
+        <w:rPr>
+          <w:sz w:val="28"/>
+          <w:szCs w:val="28"/>
+        </w:rPr>
+      </w:pPr>
+    </w:p>
+    <w:p>
+      <w:pPr>
+        <w:rPr>
+          <w:sz w:val="28"/>
+          <w:szCs w:val="28"/>
+        </w:rPr>
+      </w:pPr>
+      <w:r>
+        <w:rPr>
+          <w:sz w:val="28"/>
+          <w:szCs w:val="28"/>
+        </w:rPr>
+        <w:t>В</w:t>
+      </w:r>
+      <w:r>
+        <w:rPr>
+          <w:sz w:val="28"/>
+          <w:szCs w:val="28"/>
+        </w:rPr>
+        <w:t>ходные данные:</w:t>
+      </w:r>
+      <w:r>
+        <w:rPr>
+          <w:sz w:val="28"/>
+          <w:szCs w:val="28"/>
+        </w:rPr>
+        <w:t xml:space="preserve"> </w:t>
+      </w:r>
+    </w:p>
+    <w:p>
+      <w:pPr>
+        <w:rPr>
+          <w:sz w:val="28"/>
+          <w:szCs w:val="28"/>
+        </w:rPr>
+      </w:pPr>
+    </w:p>
+    <w:p>
+      <w:pPr>
+        <w:rPr>
+          <w:sz w:val="28"/>
+          <w:szCs w:val="28"/>
+        </w:rPr>
+      </w:pPr>
+      <w:r>
+        <w:rPr>
+          <w:noProof/>
+        </w:rPr>
+        <w:drawing>
+          <wp:inline distT="0" distB="0" distL="0" distR="0" wp14:anchorId="302C7878" wp14:editId="35166DF5">
+            <wp:extent cx="1314450" cy="2124075"/>
+            <wp:effectExtent l="0" t="0" r="0" b="9525"/>
+            <wp:docPr id="21" name="Рисунок 21"/>
+            <wp:cNvGraphicFramePr>
+              <a:graphicFrameLocks xmlns:a="http://schemas.openxmlformats.org/drawingml/2006/main" noChangeAspect="1"/>
+            </wp:cNvGraphicFramePr>
+            <a:graphic xmlns:a="http://schemas.openxmlformats.org/drawingml/2006/main">
+              <a:graphicData uri="http://schemas.openxmlformats.org/drawingml/2006/picture">
+                <pic:pic xmlns:pic="http://schemas.openxmlformats.org/drawingml/2006/picture">
+                  <pic:nvPicPr>
+                    <pic:cNvPr id="1" name=""/>
+                    <pic:cNvPicPr/>
+                  </pic:nvPicPr>
+                  <pic:blipFill>
+                    <a:blip r:embed="rId14"/>
+                    <a:stretch>
+                      <a:fillRect/>
+                    </a:stretch>
+                  </pic:blipFill>
+                  <pic:spPr>
+                    <a:xfrm>
+                      <a:off x="0" y="0"/>
+                      <a:ext cx="1314450" cy="2124075"/>
+                    </a:xfrm>
+                    <a:prstGeom prst="rect">
+                      <a:avLst/>
+                    </a:prstGeom>
+                  </pic:spPr>
+                </pic:pic>
+              </a:graphicData>
+            </a:graphic>
+          </wp:inline>
+        </w:drawing>
+      </w:r>
+    </w:p>
+    <w:p>
+      <w:pPr>
+        <w:rPr>
+          <w:sz w:val="28"/>
+          <w:szCs w:val="28"/>
+        </w:rPr>
+      </w:pPr>
+    </w:p>
+    <w:p>
+      <w:pPr>
+        <w:rPr>
+          <w:sz w:val="28"/>
+          <w:szCs w:val="28"/>
+        </w:rPr>
+      </w:pPr>
+      <w:r>
+        <w:rPr>
+          <w:sz w:val="28"/>
+          <w:szCs w:val="28"/>
+        </w:rPr>
+        <w:t xml:space="preserve">Ожидаемый результат: </w:t>
+      </w:r>
+      <w:r>
+        <w:rPr>
+          <w:sz w:val="28"/>
+          <w:szCs w:val="28"/>
+        </w:rPr>
+        <w:t>обработчик ошибок должен обнаружить неизвестный символ</w:t>
+      </w:r>
+    </w:p>
+    <w:p>
+      <w:pPr>
+        <w:rPr>
+          <w:sz w:val="28"/>
+          <w:szCs w:val="28"/>
+        </w:rPr>
+      </w:pPr>
+      <w:r>
+        <w:rPr>
+          <w:sz w:val="28"/>
+          <w:szCs w:val="28"/>
+        </w:rPr>
+        <w:t>Результат:</w:t>
+      </w:r>
+    </w:p>
+    <w:p>
+      <w:pPr>
+        <w:rPr>
+          <w:sz w:val="28"/>
+          <w:szCs w:val="28"/>
+        </w:rPr>
+      </w:pPr>
+    </w:p>
+    <w:p>
+      <w:pPr>
+        <w:rPr>
+          <w:sz w:val="28"/>
+          <w:szCs w:val="28"/>
+        </w:rPr>
+      </w:pPr>
+      <w:r>
+        <w:rPr>
+          <w:noProof/>
+        </w:rPr>
+        <w:drawing>
+          <wp:inline distT="0" distB="0" distL="0" distR="0" wp14:anchorId="6178AEFC" wp14:editId="6DDDE18B">
+            <wp:extent cx="5467350" cy="342900"/>
+            <wp:effectExtent l="0" t="0" r="0" b="0"/>
+            <wp:docPr id="22" name="Рисунок 22"/>
+            <wp:cNvGraphicFramePr>
+              <a:graphicFrameLocks xmlns:a="http://schemas.openxmlformats.org/drawingml/2006/main" noChangeAspect="1"/>
+            </wp:cNvGraphicFramePr>
+            <a:graphic xmlns:a="http://schemas.openxmlformats.org/drawingml/2006/main">
+              <a:graphicData uri="http://schemas.openxmlformats.org/drawingml/2006/picture">
+                <pic:pic xmlns:pic="http://schemas.openxmlformats.org/drawingml/2006/picture">
+                  <pic:nvPicPr>
+                    <pic:cNvPr id="1" name=""/>
+                    <pic:cNvPicPr/>
+                  </pic:nvPicPr>
+                  <pic:blipFill>
+                    <a:blip r:embed="rId15"/>
+                    <a:stretch>
+                      <a:fillRect/>
+                    </a:stretch>
+                  </pic:blipFill>
+                  <pic:spPr>
+                    <a:xfrm>
+                      <a:off x="0" y="0"/>
+                      <a:ext cx="5467350" cy="342900"/>
+                    </a:xfrm>
+                    <a:prstGeom prst="rect">
+                      <a:avLst/>
+                    </a:prstGeom>
+                  </pic:spPr>
+                </pic:pic>
+              </a:graphicData>
+            </a:graphic>
+          </wp:inline>
+        </w:drawing>
+      </w:r>
+    </w:p>
+    <w:p>
+      <w:pPr>
+        <w:rPr>
+          <w:sz w:val="28"/>
+          <w:szCs w:val="28"/>
+        </w:rPr>
+      </w:pPr>
+    </w:p>
+    <w:p>
+      <w:pPr>
+        <w:rPr>
+          <w:sz w:val="28"/>
+          <w:szCs w:val="28"/>
+        </w:rPr>
+      </w:pPr>
+    </w:p>
+    <w:p>
+      <w:pPr>
+        <w:rPr>
+          <w:sz w:val="28"/>
+          <w:szCs w:val="28"/>
+        </w:rPr>
+      </w:pPr>
+      <w:r>
+        <w:rPr>
+          <w:sz w:val="28"/>
+          <w:szCs w:val="28"/>
+        </w:rPr>
+        <w:t xml:space="preserve">Тест </w:t>
+      </w:r>
+      <w:r>
+        <w:rPr>
+          <w:sz w:val="28"/>
+          <w:szCs w:val="28"/>
+          <w:lang w:val="en-US"/>
+        </w:rPr>
+        <w:t>6</w:t>
+      </w:r>
+      <w:r>
+        <w:rPr>
+          <w:sz w:val="28"/>
+          <w:szCs w:val="28"/>
+        </w:rPr>
+        <w:t xml:space="preserve"> – </w:t>
+      </w:r>
+      <w:r>
+        <w:rPr>
+          <w:sz w:val="28"/>
+          <w:szCs w:val="28"/>
+        </w:rPr>
+        <w:t>синтаксическая</w:t>
+      </w:r>
+      <w:r>
+        <w:rPr>
+          <w:sz w:val="28"/>
+          <w:szCs w:val="28"/>
+        </w:rPr>
+        <w:t xml:space="preserve"> ошибка</w:t>
+      </w:r>
+    </w:p>
+    <w:p>
+      <w:pPr>
+        <w:rPr>
+          <w:sz w:val="28"/>
+          <w:szCs w:val="28"/>
+        </w:rPr>
+      </w:pPr>
+    </w:p>
+    <w:p>
+      <w:pPr>
+        <w:rPr>
+          <w:sz w:val="28"/>
+          <w:szCs w:val="28"/>
+        </w:rPr>
+      </w:pPr>
+      <w:r>
+        <w:rPr>
+          <w:sz w:val="28"/>
+          <w:szCs w:val="28"/>
+        </w:rPr>
+        <w:t>В</w:t>
+      </w:r>
+      <w:r>
+        <w:rPr>
+          <w:sz w:val="28"/>
+          <w:szCs w:val="28"/>
+        </w:rPr>
+        <w:t>ходные данные:</w:t>
+      </w:r>
+      <w:r>
+        <w:rPr>
+          <w:sz w:val="28"/>
+          <w:szCs w:val="28"/>
+        </w:rPr>
+        <w:t xml:space="preserve"> </w:t>
+      </w:r>
+    </w:p>
+    <w:p>
+      <w:pPr>
+        <w:rPr>
+          <w:sz w:val="28"/>
+          <w:szCs w:val="28"/>
+        </w:rPr>
+      </w:pPr>
+    </w:p>
+    <w:p>
+      <w:pPr>
+        <w:rPr>
+          <w:sz w:val="28"/>
+          <w:szCs w:val="28"/>
+        </w:rPr>
+      </w:pPr>
+      <w:r>
+        <w:rPr>
+          <w:noProof/>
+        </w:rPr>
+        <w:drawing>
+          <wp:inline distT="0" distB="0" distL="0" distR="0" wp14:anchorId="096DDF04" wp14:editId="571140B8">
+            <wp:extent cx="1266825" cy="2200275"/>
+            <wp:effectExtent l="0" t="0" r="9525" b="9525"/>
+            <wp:docPr id="23" name="Рисунок 23"/>
+            <wp:cNvGraphicFramePr>
+              <a:graphicFrameLocks xmlns:a="http://schemas.openxmlformats.org/drawingml/2006/main" noChangeAspect="1"/>
+            </wp:cNvGraphicFramePr>
+            <a:graphic xmlns:a="http://schemas.openxmlformats.org/drawingml/2006/main">
+              <a:graphicData uri="http://schemas.openxmlformats.org/drawingml/2006/picture">
+                <pic:pic xmlns:pic="http://schemas.openxmlformats.org/drawingml/2006/picture">
+                  <pic:nvPicPr>
+                    <pic:cNvPr id="1" name=""/>
+                    <pic:cNvPicPr/>
+                  </pic:nvPicPr>
+                  <pic:blipFill>
+                    <a:blip r:embed="rId16"/>
+                    <a:stretch>
+                      <a:fillRect/>
+                    </a:stretch>
+                  </pic:blipFill>
+                  <pic:spPr>
+                    <a:xfrm>
+                      <a:off x="0" y="0"/>
+                      <a:ext cx="1266825" cy="2200275"/>
+                    </a:xfrm>
+                    <a:prstGeom prst="rect">
+                      <a:avLst/>
+                    </a:prstGeom>
+                  </pic:spPr>
+                </pic:pic>
+              </a:graphicData>
+            </a:graphic>
+          </wp:inline>
+        </w:drawing>
+      </w:r>
+    </w:p>
+    <w:p>
+      <w:pPr>
+        <w:rPr>
+          <w:sz w:val="28"/>
+          <w:szCs w:val="28"/>
+        </w:rPr>
+      </w:pPr>
+    </w:p>
+    <w:p>
+      <w:pPr>
+        <w:rPr>
+          <w:sz w:val="28"/>
+          <w:szCs w:val="28"/>
+        </w:rPr>
+      </w:pPr>
+      <w:r>
+        <w:rPr>
+          <w:sz w:val="28"/>
+          <w:szCs w:val="28"/>
+        </w:rPr>
+        <w:lastRenderedPageBreak/>
+        <w:t xml:space="preserve">Ожидаемый результат: обработчик ошибок должен обнаружить </w:t>
+      </w:r>
+      <w:r>
+        <w:rPr>
+          <w:sz w:val="28"/>
+          <w:szCs w:val="28"/>
+        </w:rPr>
+        <w:t xml:space="preserve">отсутствие команды </w:t>
+      </w:r>
+      <w:r>
+        <w:rPr>
+          <w:sz w:val="28"/>
+          <w:szCs w:val="28"/>
+          <w:lang w:val="en-US"/>
+        </w:rPr>
+        <w:t>Then</w:t>
+      </w:r>
+      <w:r>
+        <w:rPr>
+          <w:sz w:val="28"/>
+          <w:szCs w:val="28"/>
+        </w:rPr>
+        <w:t xml:space="preserve"> </w:t>
+      </w:r>
+      <w:r>
+        <w:rPr>
+          <w:sz w:val="28"/>
+          <w:szCs w:val="28"/>
+        </w:rPr>
+        <w:t>в условии</w:t>
+      </w:r>
+    </w:p>
+    <w:p>
+      <w:pPr>
+        <w:rPr>
+          <w:sz w:val="28"/>
+          <w:szCs w:val="28"/>
+        </w:rPr>
+      </w:pPr>
+    </w:p>
+    <w:p>
+      <w:pPr>
+        <w:rPr>
+          <w:sz w:val="28"/>
+          <w:szCs w:val="28"/>
+        </w:rPr>
+      </w:pPr>
+      <w:r>
+        <w:rPr>
+          <w:sz w:val="28"/>
+          <w:szCs w:val="28"/>
+        </w:rPr>
+        <w:t>Результат:</w:t>
+      </w:r>
+    </w:p>
+    <w:p>
+      <w:pPr>
+        <w:rPr>
+          <w:sz w:val="28"/>
+          <w:szCs w:val="28"/>
+        </w:rPr>
+      </w:pPr>
+    </w:p>
+    <w:p>
+      <w:pPr>
+        <w:rPr>
+          <w:sz w:val="28"/>
+          <w:szCs w:val="28"/>
+        </w:rPr>
+      </w:pPr>
+      <w:r>
+        <w:rPr>
+          <w:noProof/>
+        </w:rPr>
+        <w:drawing>
+          <wp:inline distT="0" distB="0" distL="0" distR="0" wp14:anchorId="0A061BC9" wp14:editId="32F300C5">
+            <wp:extent cx="5940425" cy="223520"/>
+            <wp:effectExtent l="0" t="0" r="3175" b="5080"/>
+            <wp:docPr id="24" name="Рисунок 24"/>
+            <wp:cNvGraphicFramePr>
+              <a:graphicFrameLocks xmlns:a="http://schemas.openxmlformats.org/drawingml/2006/main" noChangeAspect="1"/>
+            </wp:cNvGraphicFramePr>
+            <a:graphic xmlns:a="http://schemas.openxmlformats.org/drawingml/2006/main">
+              <a:graphicData uri="http://schemas.openxmlformats.org/drawingml/2006/picture">
+                <pic:pic xmlns:pic="http://schemas.openxmlformats.org/drawingml/2006/picture">
+                  <pic:nvPicPr>
+                    <pic:cNvPr id="1" name=""/>
+                    <pic:cNvPicPr/>
+                  </pic:nvPicPr>
+                  <pic:blipFill>
+                    <a:blip r:embed="rId17"/>
+                    <a:stretch>
+                      <a:fillRect/>
+                    </a:stretch>
+                  </pic:blipFill>
+                  <pic:spPr>
+                    <a:xfrm>
+                      <a:off x="0" y="0"/>
+                      <a:ext cx="5940425" cy="223520"/>
+                    </a:xfrm>
+                    <a:prstGeom prst="rect">
+                      <a:avLst/>
+                    </a:prstGeom>
+                  </pic:spPr>
+                </pic:pic>
+              </a:graphicData>
+            </a:graphic>
+          </wp:inline>
+        </w:drawing>
+      </w:r>
     </w:p>
     <w:sectPr>
-      <w:footerReference w:type="default" r:id="rId20"/>
+      <w:footerReference w:type="default" r:id="rId26"/>
       <w:pgSz w:w="11906" w:h="16838"/>
       <w:pgMar w:top="1134" w:right="850" w:bottom="1134" w:left="1701" w:header="708" w:footer="708" w:gutter="0"/>
       <w:cols w:space="708"/>
@@ -8246,6 +10131,7 @@
         <w:docPartUnique/>
       </w:docPartObj>
     </w:sdtPr>
+    <w:sdtEndPr/>
     <w:sdtContent>
       <w:p>
         <w:pPr>

</xml_diff>